<commit_message>
Artefakte Audit 1 erstellt
</commit_message>
<xml_diff>
--- a/Expose.docx
+++ b/Expose.docx
@@ -22,6 +22,7 @@
           <w:u w:val="single"/>
         </w:rPr>
       </w:pPr>
+      <w:proofErr w:type="spellStart"/>
       <w:r>
         <w:rPr>
           <w:rFonts w:ascii="Times New Roman" w:hAnsi="Times New Roman" w:cs="Times New Roman"/>
@@ -29,8 +30,9 @@
           <w:szCs w:val="24"/>
           <w:u w:val="single"/>
         </w:rPr>
-        <w:t xml:space="preserve">Expose: Campus </w:t>
-      </w:r>
+        <w:t>Expose</w:t>
+      </w:r>
+      <w:proofErr w:type="spellEnd"/>
       <w:r>
         <w:rPr>
           <w:rFonts w:ascii="Times New Roman" w:hAnsi="Times New Roman" w:cs="Times New Roman"/>
@@ -38,6 +40,15 @@
           <w:szCs w:val="24"/>
           <w:u w:val="single"/>
         </w:rPr>
+        <w:t xml:space="preserve">: Campus </w:t>
+      </w:r>
+      <w:r>
+        <w:rPr>
+          <w:rFonts w:ascii="Times New Roman" w:hAnsi="Times New Roman" w:cs="Times New Roman"/>
+          <w:sz w:val="24"/>
+          <w:szCs w:val="24"/>
+          <w:u w:val="single"/>
+        </w:rPr>
         <w:t>Karte</w:t>
       </w:r>
     </w:p>
@@ -56,7 +67,25 @@
           <w:sz w:val="24"/>
           <w:szCs w:val="24"/>
         </w:rPr>
-        <w:t>Projetmitglieder: Jens Brugdorf, Dome</w:t>
+        <w:t xml:space="preserve">Projetmitglieder: Jens </w:t>
+      </w:r>
+      <w:proofErr w:type="spellStart"/>
+      <w:r>
+        <w:rPr>
+          <w:rFonts w:ascii="Times New Roman" w:hAnsi="Times New Roman" w:cs="Times New Roman"/>
+          <w:sz w:val="24"/>
+          <w:szCs w:val="24"/>
+        </w:rPr>
+        <w:t>Brugdorf</w:t>
+      </w:r>
+      <w:proofErr w:type="spellEnd"/>
+      <w:r>
+        <w:rPr>
+          <w:rFonts w:ascii="Times New Roman" w:hAnsi="Times New Roman" w:cs="Times New Roman"/>
+          <w:sz w:val="24"/>
+          <w:szCs w:val="24"/>
+        </w:rPr>
+        <w:t>, Dome</w:t>
       </w:r>
       <w:r>
         <w:rPr>
@@ -254,6 +283,7 @@
         </w:rPr>
         <w:t xml:space="preserve">Zusätzlich soll eine Raumnummer eingegeben werden können und dazu </w:t>
       </w:r>
+      <w:proofErr w:type="gramStart"/>
       <w:r>
         <w:rPr>
           <w:rFonts w:ascii="Times New Roman" w:hAnsi="Times New Roman" w:cs="Times New Roman"/>
@@ -284,7 +314,16 @@
           <w:sz w:val="24"/>
           <w:szCs w:val="24"/>
         </w:rPr>
-        <w:t xml:space="preserve"> Route ausgegeben werden. </w:t>
+        <w:t xml:space="preserve"> Route</w:t>
+      </w:r>
+      <w:proofErr w:type="gramEnd"/>
+      <w:r>
+        <w:rPr>
+          <w:rFonts w:ascii="Times New Roman" w:hAnsi="Times New Roman" w:cs="Times New Roman"/>
+          <w:sz w:val="24"/>
+          <w:szCs w:val="24"/>
+        </w:rPr>
+        <w:t xml:space="preserve"> ausgegeben werden. </w:t>
       </w:r>
     </w:p>
     <w:p>
@@ -547,7 +586,43 @@
           <w:sz w:val="24"/>
           <w:szCs w:val="24"/>
         </w:rPr>
-        <w:t>Eine mögliche Zusammenarbeit stand im Raum, da eine Sechergruppe aber weder vorgesehen, noch von den Teammitgliedern erwünscht ist und eine Aufteilung in zwei Dreiergruppen bei diesem Projekt nicht sinngemäß, wurde beschlossen nicht zusammen zu arbeiten.</w:t>
+        <w:t xml:space="preserve">Eine mögliche Zusammenarbeit stand im Raum, da eine </w:t>
+      </w:r>
+      <w:proofErr w:type="spellStart"/>
+      <w:r>
+        <w:rPr>
+          <w:rFonts w:ascii="Times New Roman" w:hAnsi="Times New Roman" w:cs="Times New Roman"/>
+          <w:sz w:val="24"/>
+          <w:szCs w:val="24"/>
+        </w:rPr>
+        <w:t>Sechergruppe</w:t>
+      </w:r>
+      <w:proofErr w:type="spellEnd"/>
+      <w:r>
+        <w:rPr>
+          <w:rFonts w:ascii="Times New Roman" w:hAnsi="Times New Roman" w:cs="Times New Roman"/>
+          <w:sz w:val="24"/>
+          <w:szCs w:val="24"/>
+        </w:rPr>
+        <w:t xml:space="preserve"> aber weder </w:t>
+      </w:r>
+      <w:proofErr w:type="gramStart"/>
+      <w:r>
+        <w:rPr>
+          <w:rFonts w:ascii="Times New Roman" w:hAnsi="Times New Roman" w:cs="Times New Roman"/>
+          <w:sz w:val="24"/>
+          <w:szCs w:val="24"/>
+        </w:rPr>
+        <w:t>vorgesehen,</w:t>
+      </w:r>
+      <w:proofErr w:type="gramEnd"/>
+      <w:r>
+        <w:rPr>
+          <w:rFonts w:ascii="Times New Roman" w:hAnsi="Times New Roman" w:cs="Times New Roman"/>
+          <w:sz w:val="24"/>
+          <w:szCs w:val="24"/>
+        </w:rPr>
+        <w:t xml:space="preserve"> noch von den Teammitgliedern erwünscht ist und eine Aufteilung in zwei Dreiergruppen bei diesem Projekt nicht sinngemäß, wurde beschlossen nicht zusammen zu arbeiten.</w:t>
       </w:r>
     </w:p>
     <w:p>
@@ -647,7 +722,27 @@
           <w:szCs w:val="24"/>
           <w:highlight w:val="lightGray"/>
         </w:rPr>
-        <w:t xml:space="preserve">Offene Punkte Web Dev Team: </w:t>
+        <w:t xml:space="preserve">Offene Punkte Web </w:t>
+      </w:r>
+      <w:proofErr w:type="spellStart"/>
+      <w:r>
+        <w:rPr>
+          <w:rFonts w:ascii="Times New Roman" w:hAnsi="Times New Roman" w:cs="Times New Roman"/>
+          <w:sz w:val="24"/>
+          <w:szCs w:val="24"/>
+          <w:highlight w:val="lightGray"/>
+        </w:rPr>
+        <w:t>Dev</w:t>
+      </w:r>
+      <w:proofErr w:type="spellEnd"/>
+      <w:r>
+        <w:rPr>
+          <w:rFonts w:ascii="Times New Roman" w:hAnsi="Times New Roman" w:cs="Times New Roman"/>
+          <w:sz w:val="24"/>
+          <w:szCs w:val="24"/>
+          <w:highlight w:val="lightGray"/>
+        </w:rPr>
+        <w:t xml:space="preserve"> Team: </w:t>
       </w:r>
     </w:p>
     <w:p>
@@ -740,18 +835,9 @@
           <w:szCs w:val="24"/>
           <w:highlight w:val="lightGray"/>
         </w:rPr>
-        <w:t>Falls ja Abgrenzung durch unterschiedliche Implementierung (2D oder 3D Karte)</w:t>
-      </w:r>
-    </w:p>
-    <w:p>
-      <w:pPr>
-        <w:spacing w:after="0"/>
-        <w:rPr>
-          <w:rFonts w:ascii="Times New Roman" w:hAnsi="Times New Roman" w:cs="Times New Roman"/>
-          <w:sz w:val="24"/>
-          <w:szCs w:val="24"/>
-        </w:rPr>
-      </w:pPr>
+        <w:t xml:space="preserve">Falls </w:t>
+      </w:r>
+      <w:proofErr w:type="gramStart"/>
       <w:r>
         <w:rPr>
           <w:rFonts w:ascii="Times New Roman" w:hAnsi="Times New Roman" w:cs="Times New Roman"/>
@@ -759,6 +845,35 @@
           <w:szCs w:val="24"/>
           <w:highlight w:val="lightGray"/>
         </w:rPr>
+        <w:t>ja Abgrenzung</w:t>
+      </w:r>
+      <w:proofErr w:type="gramEnd"/>
+      <w:r>
+        <w:rPr>
+          <w:rFonts w:ascii="Times New Roman" w:hAnsi="Times New Roman" w:cs="Times New Roman"/>
+          <w:sz w:val="24"/>
+          <w:szCs w:val="24"/>
+          <w:highlight w:val="lightGray"/>
+        </w:rPr>
+        <w:t xml:space="preserve"> durch unterschiedliche Implementierung (2D oder 3D Karte)</w:t>
+      </w:r>
+    </w:p>
+    <w:p>
+      <w:pPr>
+        <w:spacing w:after="0"/>
+        <w:rPr>
+          <w:rFonts w:ascii="Times New Roman" w:hAnsi="Times New Roman" w:cs="Times New Roman"/>
+          <w:sz w:val="24"/>
+          <w:szCs w:val="24"/>
+        </w:rPr>
+      </w:pPr>
+      <w:r>
+        <w:rPr>
+          <w:rFonts w:ascii="Times New Roman" w:hAnsi="Times New Roman" w:cs="Times New Roman"/>
+          <w:sz w:val="24"/>
+          <w:szCs w:val="24"/>
+          <w:highlight w:val="lightGray"/>
+        </w:rPr>
         <w:sym w:font="Wingdings" w:char="F0E0"/>
       </w:r>
       <w:r>
@@ -768,7 +883,27 @@
           <w:szCs w:val="24"/>
           <w:highlight w:val="lightGray"/>
         </w:rPr>
-        <w:t>Ergebnis: keine Zusammenarbeit, da entweder 6er Team oder Ein Projekt für 2 dreier Teams koordinativ nicht sinvoll wäre</w:t>
+        <w:t xml:space="preserve">Ergebnis: keine Zusammenarbeit, da entweder 6er Team oder Ein Projekt für 2 dreier Teams koordinativ nicht </w:t>
+      </w:r>
+      <w:proofErr w:type="spellStart"/>
+      <w:r>
+        <w:rPr>
+          <w:rFonts w:ascii="Times New Roman" w:hAnsi="Times New Roman" w:cs="Times New Roman"/>
+          <w:sz w:val="24"/>
+          <w:szCs w:val="24"/>
+          <w:highlight w:val="lightGray"/>
+        </w:rPr>
+        <w:t>sinvoll</w:t>
+      </w:r>
+      <w:proofErr w:type="spellEnd"/>
+      <w:r>
+        <w:rPr>
+          <w:rFonts w:ascii="Times New Roman" w:hAnsi="Times New Roman" w:cs="Times New Roman"/>
+          <w:sz w:val="24"/>
+          <w:szCs w:val="24"/>
+          <w:highlight w:val="lightGray"/>
+        </w:rPr>
+        <w:t xml:space="preserve"> wäre</w:t>
       </w:r>
     </w:p>
     <w:p>
@@ -915,7 +1050,7 @@
           <w:sz w:val="24"/>
           <w:szCs w:val="24"/>
         </w:rPr>
-        <w:t>Zielhierarchie</w:t>
+        <w:t>Plattform/ Zielhierarchie</w:t>
       </w:r>
       <w:r>
         <w:rPr>
@@ -1016,7 +1151,25 @@
           <w:sz w:val="24"/>
           <w:szCs w:val="24"/>
         </w:rPr>
-        <w:t>Blender und Flutter, Github zu Doku</w:t>
+        <w:t xml:space="preserve">Blender und Flutter, </w:t>
+      </w:r>
+      <w:proofErr w:type="spellStart"/>
+      <w:r>
+        <w:rPr>
+          <w:rFonts w:ascii="Times New Roman" w:hAnsi="Times New Roman" w:cs="Times New Roman"/>
+          <w:sz w:val="24"/>
+          <w:szCs w:val="24"/>
+        </w:rPr>
+        <w:t>Github</w:t>
+      </w:r>
+      <w:proofErr w:type="spellEnd"/>
+      <w:r>
+        <w:rPr>
+          <w:rFonts w:ascii="Times New Roman" w:hAnsi="Times New Roman" w:cs="Times New Roman"/>
+          <w:sz w:val="24"/>
+          <w:szCs w:val="24"/>
+        </w:rPr>
+        <w:t xml:space="preserve"> zu Doku</w:t>
       </w:r>
       <w:r>
         <w:rPr>
@@ -1063,7 +1216,43 @@
           <w:sz w:val="24"/>
           <w:szCs w:val="24"/>
         </w:rPr>
-        <w:t xml:space="preserve"> technischen/architekturellen Proof-of-Concepts (PoC)</w:t>
+        <w:t xml:space="preserve"> technischen/architekturellen Proof-</w:t>
+      </w:r>
+      <w:proofErr w:type="spellStart"/>
+      <w:r>
+        <w:rPr>
+          <w:rFonts w:ascii="Times New Roman" w:hAnsi="Times New Roman" w:cs="Times New Roman"/>
+          <w:sz w:val="24"/>
+          <w:szCs w:val="24"/>
+        </w:rPr>
+        <w:t>of</w:t>
+      </w:r>
+      <w:proofErr w:type="spellEnd"/>
+      <w:r>
+        <w:rPr>
+          <w:rFonts w:ascii="Times New Roman" w:hAnsi="Times New Roman" w:cs="Times New Roman"/>
+          <w:sz w:val="24"/>
+          <w:szCs w:val="24"/>
+        </w:rPr>
+        <w:t>-</w:t>
+      </w:r>
+      <w:proofErr w:type="spellStart"/>
+      <w:r>
+        <w:rPr>
+          <w:rFonts w:ascii="Times New Roman" w:hAnsi="Times New Roman" w:cs="Times New Roman"/>
+          <w:sz w:val="24"/>
+          <w:szCs w:val="24"/>
+        </w:rPr>
+        <w:t>Concepts</w:t>
+      </w:r>
+      <w:proofErr w:type="spellEnd"/>
+      <w:r>
+        <w:rPr>
+          <w:rFonts w:ascii="Times New Roman" w:hAnsi="Times New Roman" w:cs="Times New Roman"/>
+          <w:sz w:val="24"/>
+          <w:szCs w:val="24"/>
+        </w:rPr>
+        <w:t xml:space="preserve"> (PoC)</w:t>
       </w:r>
       <w:r>
         <w:rPr>
@@ -1079,7 +1268,25 @@
           <w:sz w:val="24"/>
           <w:szCs w:val="24"/>
         </w:rPr>
-        <w:t xml:space="preserve"> (erst Flutter, wenn fail dann Unity UND ThreeJS PoC starten)</w:t>
+        <w:t xml:space="preserve"> (erst Flutter, wenn fail dann Unity UND </w:t>
+      </w:r>
+      <w:proofErr w:type="spellStart"/>
+      <w:r>
+        <w:rPr>
+          <w:rFonts w:ascii="Times New Roman" w:hAnsi="Times New Roman" w:cs="Times New Roman"/>
+          <w:sz w:val="24"/>
+          <w:szCs w:val="24"/>
+        </w:rPr>
+        <w:t>ThreeJS</w:t>
+      </w:r>
+      <w:proofErr w:type="spellEnd"/>
+      <w:r>
+        <w:rPr>
+          <w:rFonts w:ascii="Times New Roman" w:hAnsi="Times New Roman" w:cs="Times New Roman"/>
+          <w:sz w:val="24"/>
+          <w:szCs w:val="24"/>
+        </w:rPr>
+        <w:t xml:space="preserve"> PoC starten)</w:t>
       </w:r>
       <w:r>
         <w:rPr>
@@ -1437,8 +1644,17 @@
           <w:szCs w:val="24"/>
         </w:rPr>
         <w:tab/>
-        <w:t>Jonas Lindek</w:t>
-      </w:r>
+        <w:t xml:space="preserve">Jonas </w:t>
+      </w:r>
+      <w:proofErr w:type="spellStart"/>
+      <w:r>
+        <w:rPr>
+          <w:sz w:val="24"/>
+          <w:szCs w:val="24"/>
+        </w:rPr>
+        <w:t>Lindek</w:t>
+      </w:r>
+      <w:proofErr w:type="spellEnd"/>
       <w:r>
         <w:rPr>
           <w:sz w:val="24"/>
@@ -1461,8 +1677,33 @@
           <w:sz w:val="24"/>
           <w:szCs w:val="24"/>
         </w:rPr>
-        <w:t>Anton, Celvin und ? in Webdev</w:t>
-      </w:r>
+        <w:t xml:space="preserve">Anton, </w:t>
+      </w:r>
+      <w:proofErr w:type="spellStart"/>
+      <w:r>
+        <w:rPr>
+          <w:sz w:val="24"/>
+          <w:szCs w:val="24"/>
+        </w:rPr>
+        <w:t>Celvin</w:t>
+      </w:r>
+      <w:proofErr w:type="spellEnd"/>
+      <w:r>
+        <w:rPr>
+          <w:sz w:val="24"/>
+          <w:szCs w:val="24"/>
+        </w:rPr>
+        <w:t xml:space="preserve"> und ? in </w:t>
+      </w:r>
+      <w:proofErr w:type="spellStart"/>
+      <w:r>
+        <w:rPr>
+          <w:sz w:val="24"/>
+          <w:szCs w:val="24"/>
+        </w:rPr>
+        <w:t>Webdev</w:t>
+      </w:r>
+      <w:proofErr w:type="spellEnd"/>
     </w:p>
     <w:p>
       <w:pPr>
@@ -1516,7 +1757,23 @@
           <w:sz w:val="24"/>
           <w:szCs w:val="24"/>
         </w:rPr>
-        <w:t xml:space="preserve">Zusätzliche Informationen, wie z.B. Räume die für studentisches Arbeiten offen sind oder Büros der Professoren können angezeigt werden. </w:t>
+        <w:t xml:space="preserve">Zusätzliche Informationen, wie z.B. </w:t>
+      </w:r>
+      <w:proofErr w:type="gramStart"/>
+      <w:r>
+        <w:rPr>
+          <w:sz w:val="24"/>
+          <w:szCs w:val="24"/>
+        </w:rPr>
+        <w:t>Räume</w:t>
+      </w:r>
+      <w:proofErr w:type="gramEnd"/>
+      <w:r>
+        <w:rPr>
+          <w:sz w:val="24"/>
+          <w:szCs w:val="24"/>
+        </w:rPr>
+        <w:t xml:space="preserve"> die für studentisches Arbeiten offen sind oder Büros der Professoren können angezeigt werden. </w:t>
       </w:r>
     </w:p>
     <w:p>
@@ -1621,8 +1878,49 @@
           <w:sz w:val="24"/>
           <w:szCs w:val="24"/>
         </w:rPr>
-        <w:t>Tracking, gps oderr bluetooth</w:t>
-      </w:r>
+        <w:t xml:space="preserve">Tracking, </w:t>
+      </w:r>
+      <w:proofErr w:type="spellStart"/>
+      <w:r>
+        <w:rPr>
+          <w:sz w:val="24"/>
+          <w:szCs w:val="24"/>
+        </w:rPr>
+        <w:t>gps</w:t>
+      </w:r>
+      <w:proofErr w:type="spellEnd"/>
+      <w:r>
+        <w:rPr>
+          <w:sz w:val="24"/>
+          <w:szCs w:val="24"/>
+        </w:rPr>
+        <w:t xml:space="preserve"> </w:t>
+      </w:r>
+      <w:proofErr w:type="spellStart"/>
+      <w:r>
+        <w:rPr>
+          <w:sz w:val="24"/>
+          <w:szCs w:val="24"/>
+        </w:rPr>
+        <w:t>oderr</w:t>
+      </w:r>
+      <w:proofErr w:type="spellEnd"/>
+      <w:r>
+        <w:rPr>
+          <w:sz w:val="24"/>
+          <w:szCs w:val="24"/>
+        </w:rPr>
+        <w:t xml:space="preserve"> </w:t>
+      </w:r>
+      <w:proofErr w:type="spellStart"/>
+      <w:r>
+        <w:rPr>
+          <w:sz w:val="24"/>
+          <w:szCs w:val="24"/>
+        </w:rPr>
+        <w:t>bluetooth</w:t>
+      </w:r>
+      <w:proofErr w:type="spellEnd"/>
     </w:p>
     <w:p>
       <w:pPr>

</xml_diff>